<commit_message>
Opschonen theVault: JavaDoc, Review document, dode code
</commit_message>
<xml_diff>
--- a/src/main/resources/Sprint 3/20220118_Opschonen_Code_Carmen.docx
+++ b/src/main/resources/Sprint 3/20220118_Opschonen_Code_Carmen.docx
@@ -7,14 +7,114 @@
         <w:rPr>
           <w:sz w:val="28"/>
           <w:szCs w:val="28"/>
-          <w:lang w:val="en-GB"/>
-        </w:rPr>
-      </w:pPr>
-      <w:r>
-        <w:rPr>
-          <w:sz w:val="28"/>
-          <w:szCs w:val="28"/>
-          <w:lang w:val="en-GB"/>
+          <w:lang w:val="nl-NL"/>
+        </w:rPr>
+      </w:pPr>
+      <w:r>
+        <w:rPr>
+          <w:sz w:val="28"/>
+          <w:szCs w:val="28"/>
+          <w:lang w:val="nl-NL"/>
+        </w:rPr>
+        <w:t>Algemeen</w:t>
+      </w:r>
+    </w:p>
+    <w:p>
+      <w:pPr>
+        <w:rPr>
+          <w:lang w:val="nl-NL"/>
+        </w:rPr>
+      </w:pPr>
+      <w:r>
+        <w:rPr>
+          <w:lang w:val="nl-NL"/>
+        </w:rPr>
+        <w:t>Iedereen zijn/haar eigen authorship aangeven in</w:t>
+      </w:r>
+      <w:r>
+        <w:rPr>
+          <w:lang w:val="nl-NL"/>
+        </w:rPr>
+        <w:t xml:space="preserve"> ALLE</w:t>
+      </w:r>
+      <w:r>
+        <w:rPr>
+          <w:lang w:val="nl-NL"/>
+        </w:rPr>
+        <w:t xml:space="preserve"> eigen klasses.</w:t>
+      </w:r>
+    </w:p>
+    <w:p>
+      <w:pPr>
+        <w:rPr>
+          <w:lang w:val="nl-NL"/>
+        </w:rPr>
+      </w:pPr>
+      <w:r>
+        <w:rPr>
+          <w:lang w:val="nl-NL"/>
+        </w:rPr>
+        <w:t>Iedereen onder de ‘author’ een korte beschrijving toevoegen van de klasse bij ALLE eigen klasses.</w:t>
+      </w:r>
+    </w:p>
+    <w:p>
+      <w:pPr>
+        <w:rPr>
+          <w:lang w:val="nl-NL"/>
+        </w:rPr>
+      </w:pPr>
+      <w:r>
+        <w:rPr>
+          <w:lang w:val="nl-NL"/>
+        </w:rPr>
+        <w:t>Controleer lengte/complexiteit/aantal parameters van eigen methodes. Refactoren als nodig.</w:t>
+      </w:r>
+    </w:p>
+    <w:p>
+      <w:pPr>
+        <w:rPr>
+          <w:lang w:val="nl-NL"/>
+        </w:rPr>
+      </w:pPr>
+      <w:r>
+        <w:rPr>
+          <w:lang w:val="nl-NL"/>
+        </w:rPr>
+        <w:t>Unittests</w:t>
+      </w:r>
+      <w:r>
+        <w:rPr>
+          <w:lang w:val="nl-NL"/>
+        </w:rPr>
+        <w:t xml:space="preserve"> schrijven voor eigen methodes</w:t>
+      </w:r>
+      <w:r>
+        <w:rPr>
+          <w:lang w:val="nl-NL"/>
+        </w:rPr>
+        <w:t>, waar dat nog niet is gebeurd.</w:t>
+      </w:r>
+    </w:p>
+    <w:p>
+      <w:pPr>
+        <w:rPr>
+          <w:lang w:val="nl-NL"/>
+        </w:rPr>
+      </w:pPr>
+    </w:p>
+    <w:p>
+      <w:pPr>
+        <w:rPr>
+          <w:sz w:val="28"/>
+          <w:szCs w:val="28"/>
+          <w:lang w:val="nl-NL"/>
+        </w:rPr>
+      </w:pPr>
+      <w:r>
+        <w:rPr>
+          <w:sz w:val="28"/>
+          <w:szCs w:val="28"/>
+          <w:lang w:val="nl-NL"/>
         </w:rPr>
         <w:t>KlantController</w:t>
       </w:r>
@@ -29,164 +129,1420 @@
         <w:rPr>
           <w:lang w:val="nl-NL"/>
         </w:rPr>
-        <w:t>Regels 98-124 outgecommente method, kan die w</w:t>
-      </w:r>
-      <w:r>
-        <w:rPr>
-          <w:lang w:val="nl-NL"/>
-        </w:rPr>
-        <w:t>eg?</w:t>
-      </w:r>
-    </w:p>
-    <w:tbl>
-      <w:tblPr>
-        <w:tblStyle w:val="TableGrid"/>
-        <w:tblW w:w="0" w:type="auto"/>
-        <w:tblLook w:val="04A0" w:firstRow="1" w:lastRow="0" w:firstColumn="1" w:lastColumn="0" w:noHBand="0" w:noVBand="1"/>
-      </w:tblPr>
-      <w:tblGrid>
-        <w:gridCol w:w="4508"/>
-        <w:gridCol w:w="4508"/>
-      </w:tblGrid>
-      <w:tr>
-        <w:tc>
-          <w:tcPr>
-            <w:tcW w:w="4508" w:type="dxa"/>
-          </w:tcPr>
-          <w:p>
-            <w:pPr>
-              <w:rPr>
-                <w:lang w:val="nl-NL"/>
-              </w:rPr>
-            </w:pPr>
-            <w:r>
-              <w:rPr>
-                <w:lang w:val="nl-NL"/>
-              </w:rPr>
-              <w:t>Controller</w:t>
-            </w:r>
-          </w:p>
-        </w:tc>
-        <w:tc>
-          <w:tcPr>
-            <w:tcW w:w="4508" w:type="dxa"/>
-          </w:tcPr>
-          <w:p>
-            <w:pPr>
-              <w:rPr>
-                <w:i/>
-                <w:iCs/>
-                <w:lang w:val="nl-NL"/>
-              </w:rPr>
-            </w:pPr>
-            <w:r>
-              <w:rPr>
-                <w:i/>
-                <w:iCs/>
-                <w:lang w:val="nl-NL"/>
-              </w:rPr>
-              <w:t>Done</w:t>
-            </w:r>
-          </w:p>
-        </w:tc>
-      </w:tr>
-      <w:tr>
-        <w:tc>
-          <w:tcPr>
-            <w:tcW w:w="4508" w:type="dxa"/>
-          </w:tcPr>
-          <w:p>
-            <w:pPr>
-              <w:rPr>
-                <w:lang w:val="nl-NL"/>
-              </w:rPr>
-            </w:pPr>
-            <w:r>
-              <w:rPr>
-                <w:lang w:val="nl-NL"/>
-              </w:rPr>
-              <w:t>Domain</w:t>
-            </w:r>
-          </w:p>
-        </w:tc>
-        <w:tc>
-          <w:tcPr>
-            <w:tcW w:w="4508" w:type="dxa"/>
-          </w:tcPr>
-          <w:p>
-            <w:pPr>
-              <w:rPr>
-                <w:lang w:val="nl-NL"/>
-              </w:rPr>
-            </w:pPr>
-          </w:p>
-        </w:tc>
-      </w:tr>
-      <w:tr>
-        <w:tc>
-          <w:tcPr>
-            <w:tcW w:w="4508" w:type="dxa"/>
-          </w:tcPr>
-          <w:p>
-            <w:pPr>
-              <w:rPr>
-                <w:lang w:val="nl-NL"/>
-              </w:rPr>
-            </w:pPr>
-            <w:r>
-              <w:rPr>
-                <w:lang w:val="nl-NL"/>
-              </w:rPr>
-              <w:t>Service</w:t>
-            </w:r>
-          </w:p>
-        </w:tc>
-        <w:tc>
-          <w:tcPr>
-            <w:tcW w:w="4508" w:type="dxa"/>
-          </w:tcPr>
-          <w:p>
-            <w:pPr>
-              <w:rPr>
-                <w:lang w:val="nl-NL"/>
-              </w:rPr>
-            </w:pPr>
-          </w:p>
-        </w:tc>
-      </w:tr>
-      <w:tr>
-        <w:tc>
-          <w:tcPr>
-            <w:tcW w:w="4508" w:type="dxa"/>
-          </w:tcPr>
-          <w:p>
-            <w:pPr>
-              <w:rPr>
-                <w:lang w:val="nl-NL"/>
-              </w:rPr>
-            </w:pPr>
-            <w:r>
-              <w:rPr>
-                <w:lang w:val="nl-NL"/>
-              </w:rPr>
-              <w:t>Support</w:t>
-            </w:r>
-          </w:p>
-        </w:tc>
-        <w:tc>
-          <w:tcPr>
-            <w:tcW w:w="4508" w:type="dxa"/>
-          </w:tcPr>
-          <w:p>
-            <w:pPr>
-              <w:rPr>
-                <w:lang w:val="nl-NL"/>
-              </w:rPr>
-            </w:pPr>
-          </w:p>
-        </w:tc>
-      </w:tr>
-    </w:tbl>
+        <w:t>Regels 98-124 outgecommente method</w:t>
+      </w:r>
+      <w:r>
+        <w:rPr>
+          <w:lang w:val="nl-NL"/>
+        </w:rPr>
+        <w:t xml:space="preserve"> ‘loginHandler’ verwijderen</w:t>
+      </w:r>
+      <w:r>
+        <w:rPr>
+          <w:lang w:val="nl-NL"/>
+        </w:rPr>
+        <w:t>?</w:t>
+      </w:r>
+    </w:p>
+    <w:p>
+      <w:pPr>
+        <w:rPr>
+          <w:lang w:val="nl-NL"/>
+        </w:rPr>
+      </w:pPr>
+    </w:p>
+    <w:p>
+      <w:pPr>
+        <w:rPr>
+          <w:sz w:val="28"/>
+          <w:szCs w:val="28"/>
+          <w:lang w:val="nl-NL"/>
+        </w:rPr>
+      </w:pPr>
+      <w:r>
+        <w:rPr>
+          <w:sz w:val="28"/>
+          <w:szCs w:val="28"/>
+          <w:lang w:val="nl-NL"/>
+        </w:rPr>
+        <w:t>JDBCAdresDAO</w:t>
+      </w:r>
+    </w:p>
+    <w:p>
+      <w:pPr>
+        <w:rPr>
+          <w:lang w:val="nl-NL"/>
+        </w:rPr>
+      </w:pPr>
+      <w:r>
+        <w:rPr>
+          <w:lang w:val="nl-NL"/>
+        </w:rPr>
+        <w:t>Regels 94-100 ‘wijzigAdres’ verwijderen?</w:t>
+      </w:r>
+    </w:p>
+    <w:p>
+      <w:pPr>
+        <w:rPr>
+          <w:lang w:val="nl-NL"/>
+        </w:rPr>
+      </w:pPr>
+    </w:p>
+    <w:p>
+      <w:pPr>
+        <w:rPr>
+          <w:sz w:val="28"/>
+          <w:szCs w:val="28"/>
+          <w:lang w:val="nl-NL"/>
+        </w:rPr>
+      </w:pPr>
+      <w:r>
+        <w:rPr>
+          <w:sz w:val="28"/>
+          <w:szCs w:val="28"/>
+          <w:lang w:val="nl-NL"/>
+        </w:rPr>
+        <w:t>JDBCAssetDAO</w:t>
+      </w:r>
+    </w:p>
+    <w:p>
+      <w:pPr>
+        <w:rPr>
+          <w:lang w:val="nl-NL"/>
+        </w:rPr>
+      </w:pPr>
+      <w:r>
+        <w:rPr>
+          <w:lang w:val="nl-NL"/>
+        </w:rPr>
+        <w:t>Regels 51-60 ‘slaAssetOpStatement’ versimpelen?</w:t>
+      </w:r>
+    </w:p>
+    <w:p>
+      <w:pPr>
+        <w:rPr>
+          <w:lang w:val="nl-NL"/>
+        </w:rPr>
+      </w:pPr>
+      <w:r>
+        <w:rPr>
+          <w:lang w:val="nl-NL"/>
+        </w:rPr>
+        <w:t>Regels 90-103 ‘verwijderAssetUitPortefeuille’ verwijderen?</w:t>
+      </w:r>
+    </w:p>
+    <w:p>
+      <w:pPr>
+        <w:rPr>
+          <w:lang w:val="nl-NL"/>
+        </w:rPr>
+      </w:pPr>
+      <w:r>
+        <w:rPr>
+          <w:lang w:val="nl-NL"/>
+        </w:rPr>
+        <w:t>Regels 105-128 ‘updateAsset’ besluiten of het 1 of 2 methodes moeten zijn</w:t>
+      </w:r>
+    </w:p>
+    <w:p>
+      <w:pPr>
+        <w:rPr>
+          <w:lang w:val="nl-NL"/>
+        </w:rPr>
+      </w:pPr>
+    </w:p>
+    <w:p>
+      <w:pPr>
+        <w:rPr>
+          <w:lang w:val="nl-NL"/>
+        </w:rPr>
+      </w:pPr>
+      <w:r>
+        <w:rPr>
+          <w:lang w:val="nl-NL"/>
+        </w:rPr>
+        <w:t>JDBCCryptoWaardeDAO</w:t>
+      </w:r>
+    </w:p>
+    <w:p>
+      <w:pPr>
+        <w:rPr>
+          <w:lang w:val="nl-NL"/>
+        </w:rPr>
+      </w:pPr>
+      <w:r>
+        <w:rPr>
+          <w:lang w:val="nl-NL"/>
+        </w:rPr>
+        <w:t>Regel 36-42 ‘getCryptoWaarde’: TODO maken van CryptoWaardeDto</w:t>
+      </w:r>
+    </w:p>
+    <w:p>
+      <w:pPr>
+        <w:rPr>
+          <w:lang w:val="nl-NL"/>
+        </w:rPr>
+      </w:pPr>
+    </w:p>
+    <w:p>
+      <w:pPr>
+        <w:rPr>
+          <w:sz w:val="28"/>
+          <w:szCs w:val="28"/>
+          <w:lang w:val="nl-NL"/>
+        </w:rPr>
+      </w:pPr>
+      <w:r>
+        <w:rPr>
+          <w:sz w:val="28"/>
+          <w:szCs w:val="28"/>
+          <w:lang w:val="nl-NL"/>
+        </w:rPr>
+        <w:t>JDBCTransactieDAO</w:t>
+      </w:r>
+    </w:p>
+    <w:p>
+      <w:pPr>
+        <w:rPr>
+          <w:lang w:val="nl-NL"/>
+        </w:rPr>
+      </w:pPr>
+      <w:r>
+        <w:rPr>
+          <w:lang w:val="nl-NL"/>
+        </w:rPr>
+        <w:t>Regels 37-51 ‘slaTransactieOpStatement’ bedrag in prijs veranderen in database</w:t>
+      </w:r>
+    </w:p>
+    <w:p>
+      <w:pPr>
+        <w:rPr>
+          <w:lang w:val="nl-NL"/>
+        </w:rPr>
+      </w:pPr>
+    </w:p>
+    <w:p>
+      <w:pPr>
+        <w:rPr>
+          <w:sz w:val="28"/>
+          <w:szCs w:val="28"/>
+          <w:lang w:val="nl-NL"/>
+        </w:rPr>
+      </w:pPr>
+      <w:r>
+        <w:rPr>
+          <w:sz w:val="28"/>
+          <w:szCs w:val="28"/>
+          <w:lang w:val="nl-NL"/>
+        </w:rPr>
+        <w:t>RootRepository</w:t>
+      </w:r>
+    </w:p>
+    <w:p>
+      <w:pPr>
+        <w:rPr>
+          <w:lang w:val="nl-NL"/>
+        </w:rPr>
+      </w:pPr>
+      <w:r>
+        <w:rPr>
+          <w:lang w:val="nl-NL"/>
+        </w:rPr>
+        <w:t>Regels 84-96 ‘slaNieuwAdresVanBestaandeKlantOp’ verwijderen?</w:t>
+      </w:r>
+    </w:p>
+    <w:p>
+      <w:pPr>
+        <w:rPr>
+          <w:lang w:val="nl-NL"/>
+        </w:rPr>
+      </w:pPr>
+      <w:r>
+        <w:rPr>
+          <w:lang w:val="nl-NL"/>
+        </w:rPr>
+        <w:t>Belangrijk om op te schrijven wie de auteurs zijn van de methodes!</w:t>
+      </w:r>
+    </w:p>
+    <w:p>
+      <w:pPr>
+        <w:rPr>
+          <w:lang w:val="nl-NL"/>
+        </w:rPr>
+      </w:pPr>
+      <w:r>
+        <w:rPr>
+          <w:lang w:val="nl-NL"/>
+        </w:rPr>
+        <w:t>Regel 413 ‘vindAlleTriggers’ triggers compleet maken</w:t>
+      </w:r>
+    </w:p>
+    <w:p>
+      <w:pPr>
+        <w:rPr>
+          <w:lang w:val="nl-NL"/>
+        </w:rPr>
+      </w:pPr>
+    </w:p>
+    <w:p>
+      <w:pPr>
+        <w:rPr>
+          <w:sz w:val="28"/>
+          <w:szCs w:val="28"/>
+          <w:lang w:val="nl-NL"/>
+        </w:rPr>
+      </w:pPr>
+      <w:r>
+        <w:rPr>
+          <w:sz w:val="28"/>
+          <w:szCs w:val="28"/>
+          <w:lang w:val="nl-NL"/>
+        </w:rPr>
+        <w:t>Models</w:t>
+      </w:r>
+    </w:p>
+    <w:p>
+      <w:pPr>
+        <w:rPr>
+          <w:lang w:val="nl-NL"/>
+        </w:rPr>
+      </w:pPr>
+      <w:r>
+        <w:rPr>
+          <w:lang w:val="nl-NL"/>
+        </w:rPr>
+        <w:t>Gebruiker-model: regel 115 ‘equals’ Juiste equals?</w:t>
+      </w:r>
+    </w:p>
+    <w:p>
+      <w:pPr>
+        <w:rPr>
+          <w:lang w:val="nl-NL"/>
+        </w:rPr>
+      </w:pPr>
+      <w:r>
+        <w:rPr>
+          <w:lang w:val="nl-NL"/>
+        </w:rPr>
+        <w:lastRenderedPageBreak/>
+        <w:t>Gebruiker-model: regels 95-113: kunnen deze getters/setters weg?</w:t>
+      </w:r>
+    </w:p>
+    <w:p>
+      <w:pPr>
+        <w:rPr>
+          <w:lang w:val="nl-NL"/>
+        </w:rPr>
+      </w:pPr>
+      <w:r>
+        <w:rPr>
+          <w:lang w:val="nl-NL"/>
+        </w:rPr>
+        <w:t>Klant-model: regel 98 ‘equals’ nadenken over noodzakelijke velden</w:t>
+      </w:r>
+    </w:p>
+    <w:p>
+      <w:pPr>
+        <w:rPr>
+          <w:lang w:val="nl-NL"/>
+        </w:rPr>
+      </w:pPr>
+    </w:p>
+    <w:p>
+      <w:pPr>
+        <w:rPr>
+          <w:sz w:val="28"/>
+          <w:szCs w:val="28"/>
+          <w:lang w:val="nl-NL"/>
+        </w:rPr>
+      </w:pPr>
+      <w:r>
+        <w:rPr>
+          <w:sz w:val="28"/>
+          <w:szCs w:val="28"/>
+          <w:lang w:val="nl-NL"/>
+        </w:rPr>
+        <w:t>DTOs</w:t>
+      </w:r>
+    </w:p>
+    <w:p>
+      <w:pPr>
+        <w:rPr>
+          <w:lang w:val="nl-NL"/>
+        </w:rPr>
+      </w:pPr>
+      <w:r>
+        <w:rPr>
+          <w:lang w:val="nl-NL"/>
+        </w:rPr>
+        <w:t>CryptoDto: regels 22-27: verwijderen?</w:t>
+      </w:r>
+    </w:p>
+    <w:p>
+      <w:pPr>
+        <w:rPr>
+          <w:lang w:val="nl-NL"/>
+        </w:rPr>
+      </w:pPr>
+      <w:r>
+        <w:rPr>
+          <w:lang w:val="nl-NL"/>
+        </w:rPr>
+        <w:t>CryptoHistorischDto: regels 25-30: verwijderen?</w:t>
+      </w:r>
+    </w:p>
+    <w:p>
+      <w:pPr>
+        <w:rPr>
+          <w:lang w:val="nl-NL"/>
+        </w:rPr>
+      </w:pPr>
+      <w:r>
+        <w:rPr>
+          <w:lang w:val="nl-NL"/>
+        </w:rPr>
+        <w:t>HistorieDto: niets aangepast, lijkt me een klasse in ontwikkeling. Alle methods zijn nog ‘ongebruikt’</w:t>
+      </w:r>
+    </w:p>
+    <w:p>
+      <w:pPr>
+        <w:rPr>
+          <w:lang w:val="nl-NL"/>
+        </w:rPr>
+      </w:pPr>
+      <w:r>
+        <w:rPr>
+          <w:lang w:val="nl-NL"/>
+        </w:rPr>
+        <w:t>LoginDto: regels 18-25: verwijderen?</w:t>
+      </w:r>
+    </w:p>
+    <w:p>
+      <w:pPr>
+        <w:rPr>
+          <w:lang w:val="nl-NL"/>
+        </w:rPr>
+      </w:pPr>
+      <w:r>
+        <w:rPr>
+          <w:lang w:val="nl-NL"/>
+        </w:rPr>
+        <w:t>WelkomDto: regels 23-28: verwijderen?</w:t>
+      </w:r>
+    </w:p>
+    <w:p>
+      <w:pPr>
+        <w:rPr>
+          <w:lang w:val="nl-NL"/>
+        </w:rPr>
+      </w:pPr>
+      <w:r>
+        <w:rPr>
+          <w:lang w:val="nl-NL"/>
+        </w:rPr>
+        <w:t>WelkomDto: regels 30-38: StackOverflowError Wegwerken</w:t>
+      </w:r>
+    </w:p>
+    <w:p>
+      <w:pPr>
+        <w:rPr>
+          <w:lang w:val="nl-NL"/>
+        </w:rPr>
+      </w:pPr>
+    </w:p>
+    <w:p>
+      <w:pPr>
+        <w:rPr>
+          <w:sz w:val="28"/>
+          <w:szCs w:val="28"/>
+          <w:lang w:val="nl-NL"/>
+        </w:rPr>
+      </w:pPr>
+      <w:r>
+        <w:rPr>
+          <w:sz w:val="28"/>
+          <w:szCs w:val="28"/>
+          <w:lang w:val="nl-NL"/>
+        </w:rPr>
+        <w:t>CryptoHistorischService</w:t>
+      </w:r>
+    </w:p>
+    <w:p>
+      <w:pPr>
+        <w:rPr>
+          <w:lang w:val="nl-NL"/>
+        </w:rPr>
+      </w:pPr>
+      <w:r>
+        <w:rPr>
+          <w:lang w:val="nl-NL"/>
+        </w:rPr>
+        <w:t>Regels 57-63 ‘onApplicationEvent’ code in comments. Verwijderen?</w:t>
+      </w:r>
+    </w:p>
+    <w:p>
+      <w:pPr>
+        <w:rPr>
+          <w:lang w:val="nl-NL"/>
+        </w:rPr>
+      </w:pPr>
+    </w:p>
+    <w:p>
+      <w:pPr>
+        <w:rPr>
+          <w:sz w:val="28"/>
+          <w:szCs w:val="28"/>
+          <w:lang w:val="nl-NL"/>
+        </w:rPr>
+      </w:pPr>
+      <w:r>
+        <w:rPr>
+          <w:sz w:val="28"/>
+          <w:szCs w:val="28"/>
+          <w:lang w:val="nl-NL"/>
+        </w:rPr>
+        <w:t>CryptoWaardeService</w:t>
+      </w:r>
+    </w:p>
+    <w:p>
+      <w:pPr>
+        <w:rPr>
+          <w:lang w:val="nl-NL"/>
+        </w:rPr>
+      </w:pPr>
+      <w:r>
+        <w:rPr>
+          <w:lang w:val="nl-NL"/>
+        </w:rPr>
+        <w:t>Regels 28-41 code in comments. Verwijderen, aanpassen, verder uitwerken?</w:t>
+      </w:r>
+    </w:p>
+    <w:p>
+      <w:pPr>
+        <w:rPr>
+          <w:lang w:val="nl-NL"/>
+        </w:rPr>
+      </w:pPr>
+    </w:p>
+    <w:p>
+      <w:pPr>
+        <w:rPr>
+          <w:sz w:val="28"/>
+          <w:szCs w:val="28"/>
+          <w:lang w:val="nl-NL"/>
+        </w:rPr>
+      </w:pPr>
+      <w:r>
+        <w:rPr>
+          <w:sz w:val="28"/>
+          <w:szCs w:val="28"/>
+          <w:lang w:val="nl-NL"/>
+        </w:rPr>
+        <w:t>KlantService</w:t>
+      </w:r>
+    </w:p>
+    <w:p>
+      <w:pPr>
+        <w:rPr>
+          <w:lang w:val="nl-NL"/>
+        </w:rPr>
+      </w:pPr>
+      <w:r>
+        <w:rPr>
+          <w:lang w:val="nl-NL"/>
+        </w:rPr>
+        <w:t>Regels 48-52 ‘onApplicationEvent’: comment in de methode. Verwijderen methode, of vullen?</w:t>
+      </w:r>
+    </w:p>
+    <w:p>
+      <w:pPr>
+        <w:rPr>
+          <w:lang w:val="nl-NL"/>
+        </w:rPr>
+      </w:pPr>
+      <w:r>
+        <w:rPr>
+          <w:lang w:val="nl-NL"/>
+        </w:rPr>
+        <w:t>Regels 55-65 ‘vindKlantBijGebruikersnaam’: TODO in de code</w:t>
+      </w:r>
+    </w:p>
+    <w:p>
+      <w:pPr>
+        <w:rPr>
+          <w:lang w:val="nl-NL"/>
+        </w:rPr>
+      </w:pPr>
+      <w:r>
+        <w:rPr>
+          <w:lang w:val="nl-NL"/>
+        </w:rPr>
+        <w:t>Regels 79-93 ‘geefNuttigePortefeuille’ is verouderd, code in comments, verwijderen?</w:t>
+      </w:r>
+    </w:p>
+    <w:p>
+      <w:pPr>
+        <w:rPr>
+          <w:lang w:val="nl-NL"/>
+        </w:rPr>
+      </w:pPr>
+      <w:r>
+        <w:rPr>
+          <w:lang w:val="nl-NL"/>
+        </w:rPr>
+        <w:t>Regels 198-213 ‘valideerLogin’ is verouderd, code in comment, verwijderen?</w:t>
+      </w:r>
+    </w:p>
+    <w:p>
+      <w:pPr>
+        <w:rPr>
+          <w:lang w:val="nl-NL"/>
+        </w:rPr>
+      </w:pPr>
+    </w:p>
+    <w:p>
+      <w:pPr>
+        <w:rPr>
+          <w:sz w:val="28"/>
+          <w:szCs w:val="28"/>
+          <w:lang w:val="nl-NL"/>
+        </w:rPr>
+      </w:pPr>
+      <w:r>
+        <w:rPr>
+          <w:sz w:val="28"/>
+          <w:szCs w:val="28"/>
+          <w:lang w:val="nl-NL"/>
+        </w:rPr>
+        <w:t>LoginService</w:t>
+      </w:r>
+    </w:p>
+    <w:p>
+      <w:pPr>
+        <w:rPr>
+          <w:lang w:val="nl-NL"/>
+        </w:rPr>
+      </w:pPr>
+      <w:r>
+        <w:rPr>
+          <w:lang w:val="nl-NL"/>
+        </w:rPr>
+        <w:t>Regels 28 en 29 ‘UUID’  en ‘String’: verwijderen? Worden niet gebruikt</w:t>
+      </w:r>
+    </w:p>
+    <w:p>
+      <w:pPr>
+        <w:rPr>
+          <w:lang w:val="nl-NL"/>
+        </w:rPr>
+      </w:pPr>
+    </w:p>
+    <w:p>
+      <w:pPr>
+        <w:rPr>
+          <w:sz w:val="28"/>
+          <w:szCs w:val="28"/>
+          <w:lang w:val="nl-NL"/>
+        </w:rPr>
+      </w:pPr>
+      <w:r>
+        <w:rPr>
+          <w:sz w:val="28"/>
+          <w:szCs w:val="28"/>
+          <w:lang w:val="nl-NL"/>
+        </w:rPr>
+        <w:t>RekeningService</w:t>
+      </w:r>
+    </w:p>
+    <w:p>
+      <w:pPr>
+        <w:rPr>
+          <w:lang w:val="nl-NL"/>
+        </w:rPr>
+      </w:pPr>
+      <w:r>
+        <w:rPr>
+          <w:lang w:val="nl-NL"/>
+        </w:rPr>
+        <w:t xml:space="preserve">Regels 84-92 ‘vindRekening’ </w:t>
+      </w:r>
+      <w:r>
+        <w:rPr>
+          <w:lang w:val="nl-NL"/>
+        </w:rPr>
+        <w:t>methode in comments, verwijderen?</w:t>
+      </w:r>
+    </w:p>
+    <w:p>
+      <w:pPr>
+        <w:rPr>
+          <w:lang w:val="nl-NL"/>
+        </w:rPr>
+      </w:pPr>
+      <w:r>
+        <w:rPr>
+          <w:lang w:val="nl-NL"/>
+        </w:rPr>
+        <w:t>Regels 140-141, comments verwijderen?</w:t>
+      </w:r>
+    </w:p>
+    <w:p>
+      <w:pPr>
+        <w:rPr>
+          <w:lang w:val="nl-NL"/>
+        </w:rPr>
+      </w:pPr>
+    </w:p>
+    <w:p>
+      <w:pPr>
+        <w:rPr>
+          <w:sz w:val="28"/>
+          <w:szCs w:val="28"/>
+          <w:lang w:val="nl-NL"/>
+        </w:rPr>
+      </w:pPr>
+      <w:r>
+        <w:rPr>
+          <w:sz w:val="28"/>
+          <w:szCs w:val="28"/>
+          <w:lang w:val="nl-NL"/>
+        </w:rPr>
+        <w:lastRenderedPageBreak/>
+        <w:t>TransactieService</w:t>
+      </w:r>
+    </w:p>
+    <w:p>
+      <w:pPr>
+        <w:rPr>
+          <w:lang w:val="nl-NL"/>
+        </w:rPr>
+      </w:pPr>
+      <w:r>
+        <w:rPr>
+          <w:lang w:val="nl-NL"/>
+        </w:rPr>
+        <w:t>Regels 192-202 ‘berekenPrijsTransactieMetBank’: wordt niet gebruikt, verwijderen?</w:t>
+      </w:r>
+    </w:p>
+    <w:p>
+      <w:pPr>
+        <w:rPr>
+          <w:lang w:val="nl-NL"/>
+        </w:rPr>
+      </w:pPr>
+    </w:p>
+    <w:p>
+      <w:pPr>
+        <w:rPr>
+          <w:sz w:val="28"/>
+          <w:szCs w:val="28"/>
+          <w:lang w:val="nl-NL"/>
+        </w:rPr>
+      </w:pPr>
+      <w:r>
+        <w:rPr>
+          <w:sz w:val="28"/>
+          <w:szCs w:val="28"/>
+          <w:lang w:val="nl-NL"/>
+        </w:rPr>
+        <w:t>TriggerService</w:t>
+      </w:r>
+    </w:p>
+    <w:p>
+      <w:pPr>
+        <w:rPr>
+          <w:lang w:val="nl-NL"/>
+        </w:rPr>
+      </w:pPr>
+      <w:r>
+        <w:rPr>
+          <w:lang w:val="nl-NL"/>
+        </w:rPr>
+        <w:t>Regel 58 ‘checkTransactieMogelij</w:t>
+      </w:r>
+      <w:r>
+        <w:rPr>
+          <w:lang w:val="nl-NL"/>
+        </w:rPr>
+        <w:t>k’: TODO uitvoeren, methode in gebruik nemen</w:t>
+      </w:r>
+    </w:p>
+    <w:p>
+      <w:pPr>
+        <w:rPr>
+          <w:lang w:val="nl-NL"/>
+        </w:rPr>
+      </w:pPr>
+      <w:r>
+        <w:rPr>
+          <w:lang w:val="nl-NL"/>
+        </w:rPr>
+        <w:t>Regel</w:t>
+      </w:r>
+      <w:r>
+        <w:rPr>
+          <w:lang w:val="nl-NL"/>
+        </w:rPr>
+        <w:t>s 93, 242, 249:</w:t>
+      </w:r>
+      <w:r>
+        <w:rPr>
+          <w:lang w:val="nl-NL"/>
+        </w:rPr>
+        <w:t xml:space="preserve"> comment om exception te throwen afhandelen</w:t>
+      </w:r>
+    </w:p>
+    <w:p>
+      <w:pPr>
+        <w:rPr>
+          <w:lang w:val="nl-NL"/>
+        </w:rPr>
+      </w:pPr>
+      <w:r>
+        <w:rPr>
+          <w:lang w:val="nl-NL"/>
+        </w:rPr>
+        <w:t>Regels 246-253 ‘checkPrijs’: verwijderen? Wordt niet gebruikt</w:t>
+      </w:r>
+    </w:p>
+    <w:p>
+      <w:pPr>
+        <w:rPr>
+          <w:lang w:val="nl-NL"/>
+        </w:rPr>
+      </w:pPr>
+      <w:r>
+        <w:rPr>
+          <w:lang w:val="nl-NL"/>
+        </w:rPr>
+        <w:t xml:space="preserve">Regels 281-294 ‘onApplicationEvent’: code in comments. </w:t>
+      </w:r>
+      <w:r>
+        <w:rPr>
+          <w:lang w:val="nl-NL"/>
+        </w:rPr>
+        <w:t>In gebruik nemen of v</w:t>
+      </w:r>
+      <w:r>
+        <w:rPr>
+          <w:lang w:val="nl-NL"/>
+        </w:rPr>
+        <w:t>erwijderen?</w:t>
+      </w:r>
+    </w:p>
+    <w:p>
+      <w:pPr>
+        <w:rPr>
+          <w:lang w:val="nl-NL"/>
+        </w:rPr>
+      </w:pPr>
+    </w:p>
+    <w:p>
+      <w:pPr>
+        <w:rPr>
+          <w:sz w:val="28"/>
+          <w:szCs w:val="28"/>
+          <w:lang w:val="nl-NL"/>
+        </w:rPr>
+      </w:pPr>
+      <w:r>
+        <w:rPr>
+          <w:sz w:val="28"/>
+          <w:szCs w:val="28"/>
+          <w:lang w:val="nl-NL"/>
+        </w:rPr>
+        <w:t>CryptoAPI</w:t>
+      </w:r>
+    </w:p>
+    <w:p>
+      <w:pPr>
+        <w:rPr>
+          <w:lang w:val="nl-NL"/>
+        </w:rPr>
+      </w:pPr>
+      <w:r>
+        <w:rPr>
+          <w:lang w:val="nl-NL"/>
+        </w:rPr>
+        <w:t>Regel 34 ‘logger’: verwijderen? Wordt niet gebruikt</w:t>
+      </w:r>
+    </w:p>
+    <w:p>
+      <w:pPr>
+        <w:rPr>
+          <w:lang w:val="nl-NL"/>
+        </w:rPr>
+      </w:pPr>
+    </w:p>
+    <w:p>
+      <w:pPr>
+        <w:rPr>
+          <w:sz w:val="28"/>
+          <w:szCs w:val="28"/>
+          <w:lang w:val="nl-NL"/>
+        </w:rPr>
+      </w:pPr>
+      <w:r>
+        <w:rPr>
+          <w:sz w:val="28"/>
+          <w:szCs w:val="28"/>
+          <w:lang w:val="nl-NL"/>
+        </w:rPr>
+        <w:t>AuthorizationService</w:t>
+      </w:r>
+    </w:p>
+    <w:p>
+      <w:pPr>
+        <w:rPr>
+          <w:lang w:val="nl-NL"/>
+        </w:rPr>
+      </w:pPr>
+      <w:r>
+        <w:rPr>
+          <w:lang w:val="nl-NL"/>
+        </w:rPr>
+        <w:t>Regel 30-31 ‘refreshExpirationDateInMinutes’: wordt niet gebruikt, verwijderen? En de comment eronder ook verwijderen?</w:t>
+      </w:r>
+    </w:p>
+    <w:p>
+      <w:pPr>
+        <w:rPr>
+          <w:lang w:val="nl-NL"/>
+        </w:rPr>
+      </w:pPr>
+      <w:r>
+        <w:rPr>
+          <w:lang w:val="nl-NL"/>
+        </w:rPr>
+        <w:t>Regels 56-91 ‘genereerAccessToken’: kortere methode</w:t>
+      </w:r>
+      <w:r>
+        <w:rPr>
+          <w:lang w:val="nl-NL"/>
+        </w:rPr>
+        <w:t>(s) van maken?</w:t>
+      </w:r>
+    </w:p>
+    <w:p>
+      <w:pPr>
+        <w:rPr>
+          <w:lang w:val="en-US"/>
+        </w:rPr>
+      </w:pPr>
+      <w:r>
+        <w:rPr>
+          <w:lang w:val="en-US"/>
+        </w:rPr>
+        <w:t>Regels 9</w:t>
+      </w:r>
+      <w:r>
+        <w:rPr>
+          <w:lang w:val="en-US"/>
+        </w:rPr>
+        <w:t>3</w:t>
+      </w:r>
+      <w:r>
+        <w:rPr>
+          <w:lang w:val="en-US"/>
+        </w:rPr>
+        <w:t>-11</w:t>
+      </w:r>
+      <w:r>
+        <w:rPr>
+          <w:lang w:val="en-US"/>
+        </w:rPr>
+        <w:t>8</w:t>
+      </w:r>
+      <w:r>
+        <w:rPr>
+          <w:lang w:val="en-US"/>
+        </w:rPr>
+        <w:t xml:space="preserve"> ‘valideerAccessToken’: betere try/catch of exception schrijven?</w:t>
+      </w:r>
+    </w:p>
+    <w:p>
+      <w:pPr>
+        <w:rPr>
+          <w:lang w:val="nl-NL"/>
+        </w:rPr>
+      </w:pPr>
+      <w:r>
+        <w:rPr>
+          <w:lang w:val="nl-NL"/>
+        </w:rPr>
+        <w:t>Regels 16</w:t>
+      </w:r>
+      <w:r>
+        <w:rPr>
+          <w:lang w:val="nl-NL"/>
+        </w:rPr>
+        <w:t>3</w:t>
+      </w:r>
+      <w:r>
+        <w:rPr>
+          <w:lang w:val="nl-NL"/>
+        </w:rPr>
+        <w:t>-1</w:t>
+      </w:r>
+      <w:r>
+        <w:rPr>
+          <w:lang w:val="nl-NL"/>
+        </w:rPr>
+        <w:t>70</w:t>
+      </w:r>
+      <w:r>
+        <w:rPr>
+          <w:lang w:val="nl-NL"/>
+        </w:rPr>
+        <w:t xml:space="preserve"> ‘main’: Is het n</w:t>
+      </w:r>
+      <w:r>
+        <w:rPr>
+          <w:lang w:val="nl-NL"/>
+        </w:rPr>
+        <w:t>iet raar dat hier een main method staat??? En de comment op regel 17</w:t>
+      </w:r>
+      <w:r>
+        <w:rPr>
+          <w:lang w:val="nl-NL"/>
+        </w:rPr>
+        <w:t>1</w:t>
+      </w:r>
+      <w:r>
+        <w:rPr>
+          <w:lang w:val="nl-NL"/>
+        </w:rPr>
+        <w:t xml:space="preserve"> moet worden verwijderd of opgelost.</w:t>
+      </w:r>
+    </w:p>
+    <w:p>
+      <w:pPr>
+        <w:rPr>
+          <w:lang w:val="nl-NL"/>
+        </w:rPr>
+      </w:pPr>
+    </w:p>
+    <w:p>
+      <w:pPr>
+        <w:rPr>
+          <w:sz w:val="28"/>
+          <w:szCs w:val="28"/>
+          <w:lang w:val="nl-NL"/>
+        </w:rPr>
+      </w:pPr>
+      <w:r>
+        <w:rPr>
+          <w:sz w:val="28"/>
+          <w:szCs w:val="28"/>
+          <w:lang w:val="nl-NL"/>
+        </w:rPr>
+        <w:t>BankAlsTransactiePartij</w:t>
+      </w:r>
+    </w:p>
+    <w:p>
+      <w:pPr>
+        <w:rPr>
+          <w:lang w:val="nl-NL"/>
+        </w:rPr>
+      </w:pPr>
+      <w:r>
+        <w:rPr>
+          <w:lang w:val="nl-NL"/>
+        </w:rPr>
+        <w:t>Regels 23-28: Verwijderen? Wordt niet gebruikt</w:t>
+      </w:r>
+    </w:p>
+    <w:p>
+      <w:pPr>
+        <w:rPr>
+          <w:lang w:val="nl-NL"/>
+        </w:rPr>
+      </w:pPr>
+    </w:p>
+    <w:p>
+      <w:pPr>
+        <w:rPr>
+          <w:sz w:val="28"/>
+          <w:szCs w:val="28"/>
+          <w:lang w:val="nl-NL"/>
+        </w:rPr>
+      </w:pPr>
+      <w:r>
+        <w:rPr>
+          <w:sz w:val="28"/>
+          <w:szCs w:val="28"/>
+          <w:lang w:val="nl-NL"/>
+        </w:rPr>
+        <w:t>DataController</w:t>
+      </w:r>
+    </w:p>
+    <w:p>
+      <w:pPr>
+        <w:rPr>
+          <w:lang w:val="nl-NL"/>
+        </w:rPr>
+      </w:pPr>
+      <w:r>
+        <w:rPr>
+          <w:lang w:val="nl-NL"/>
+        </w:rPr>
+        <w:t>Regel 41 ‘BESTANDSNAAM_RANDOM_DATASET’: Verwijderen?</w:t>
+      </w:r>
+    </w:p>
+    <w:p>
+      <w:pPr>
+        <w:rPr>
+          <w:lang w:val="nl-NL"/>
+        </w:rPr>
+      </w:pPr>
+      <w:r>
+        <w:rPr>
+          <w:lang w:val="nl-NL"/>
+        </w:rPr>
+        <w:t>Regels 69-85 ‘onApplicationEvent’: Code in comments. Verwijderen of in gebruik nemen?</w:t>
+      </w:r>
+    </w:p>
+    <w:p>
+      <w:pPr>
+        <w:rPr>
+          <w:lang w:val="nl-NL"/>
+        </w:rPr>
+      </w:pPr>
+      <w:r>
+        <w:rPr>
+          <w:lang w:val="nl-NL"/>
+        </w:rPr>
+        <w:t>Regels 87-102 ‘vulKlantAdresEnRekeningTabel’: verwijderen? Wordt niet gebruikt</w:t>
+      </w:r>
+    </w:p>
+    <w:p>
+      <w:pPr>
+        <w:rPr>
+          <w:lang w:val="nl-NL"/>
+        </w:rPr>
+      </w:pPr>
+      <w:r>
+        <w:rPr>
+          <w:lang w:val="nl-NL"/>
+        </w:rPr>
+        <w:t>Regels 104-126 ‘slaRandomTransactiesOp’: verwijderen? Wordt niet gebruikt</w:t>
+      </w:r>
+    </w:p>
+    <w:p>
+      <w:pPr>
+        <w:rPr>
+          <w:lang w:val="nl-NL"/>
+        </w:rPr>
+      </w:pPr>
+      <w:r>
+        <w:rPr>
+          <w:lang w:val="nl-NL"/>
+        </w:rPr>
+        <w:t>Regels 276-293 ‘slaHistorischeCryptoWaardenOp’: verwijderen? Wordt niet gebruikt</w:t>
+      </w:r>
+    </w:p>
+    <w:p>
+      <w:pPr>
+        <w:rPr>
+          <w:lang w:val="nl-NL"/>
+        </w:rPr>
+      </w:pPr>
+      <w:r>
+        <w:rPr>
+          <w:lang w:val="nl-NL"/>
+        </w:rPr>
+        <w:t>Regels 329-343 ‘creeerPortefeuilleVoorBank’: verwijderen? Wordt niet gebruikt</w:t>
+      </w:r>
+    </w:p>
+    <w:p>
+      <w:pPr>
+        <w:rPr>
+          <w:lang w:val="nl-NL"/>
+        </w:rPr>
+      </w:pPr>
+      <w:r>
+        <w:rPr>
+          <w:lang w:val="nl-NL"/>
+        </w:rPr>
+        <w:lastRenderedPageBreak/>
+        <w:t>Regels 345-364 ‘integratieTestSluitTransactie’: verwijderen? Wordt niet gebruikt? Also: waarom staat hier een test?</w:t>
+      </w:r>
+    </w:p>
+    <w:p>
+      <w:pPr>
+        <w:rPr>
+          <w:lang w:val="nl-NL"/>
+        </w:rPr>
+      </w:pPr>
+    </w:p>
+    <w:p>
+      <w:pPr>
+        <w:rPr>
+          <w:sz w:val="28"/>
+          <w:szCs w:val="28"/>
+          <w:lang w:val="nl-NL"/>
+        </w:rPr>
+      </w:pPr>
+      <w:r>
+        <w:rPr>
+          <w:sz w:val="28"/>
+          <w:szCs w:val="28"/>
+          <w:lang w:val="nl-NL"/>
+        </w:rPr>
+        <w:t>DataGenerator</w:t>
+      </w:r>
+    </w:p>
+    <w:p>
+      <w:pPr>
+        <w:rPr>
+          <w:lang w:val="nl-NL"/>
+        </w:rPr>
+      </w:pPr>
+      <w:r>
+        <w:rPr>
+          <w:lang w:val="nl-NL"/>
+        </w:rPr>
+        <w:t>Regel 25-26 ‘logger’: verwijderen? Wordt niet gebruikt</w:t>
+      </w:r>
+    </w:p>
+    <w:p>
+      <w:pPr>
+        <w:rPr>
+          <w:lang w:val="nl-NL"/>
+        </w:rPr>
+      </w:pPr>
+    </w:p>
+    <w:p>
+      <w:pPr>
+        <w:rPr>
+          <w:sz w:val="28"/>
+          <w:szCs w:val="28"/>
+          <w:lang w:val="nl-NL"/>
+        </w:rPr>
+      </w:pPr>
+      <w:r>
+        <w:rPr>
+          <w:sz w:val="28"/>
+          <w:szCs w:val="28"/>
+          <w:lang w:val="nl-NL"/>
+        </w:rPr>
+        <w:t>RandomDataInput</w:t>
+      </w:r>
+    </w:p>
+    <w:p>
+      <w:pPr>
+        <w:rPr>
+          <w:lang w:val="nl-NL"/>
+        </w:rPr>
+      </w:pPr>
+      <w:r>
+        <w:rPr>
+          <w:lang w:val="nl-NL"/>
+        </w:rPr>
+        <w:t>Regels 33-41 ‘RandomDataInput’: verwijderen? Wordt niet gebruikt</w:t>
+      </w:r>
+    </w:p>
+    <w:p>
+      <w:pPr>
+        <w:rPr>
+          <w:lang w:val="nl-NL"/>
+        </w:rPr>
+      </w:pPr>
+      <w:r>
+        <w:rPr>
+          <w:lang w:val="nl-NL"/>
+        </w:rPr>
+        <w:t>Regels 43-48 ‘RandomDataInput’: Verwijderen? Wordt niet gebruikt</w:t>
+      </w:r>
+    </w:p>
+    <w:p>
+      <w:pPr>
+        <w:rPr>
+          <w:lang w:val="nl-NL"/>
+        </w:rPr>
+      </w:pPr>
+    </w:p>
+    <w:p>
+      <w:pPr>
+        <w:rPr>
+          <w:sz w:val="28"/>
+          <w:szCs w:val="28"/>
+          <w:lang w:val="nl-NL"/>
+        </w:rPr>
+      </w:pPr>
+      <w:r>
+        <w:rPr>
+          <w:sz w:val="28"/>
+          <w:szCs w:val="28"/>
+          <w:lang w:val="nl-NL"/>
+        </w:rPr>
+        <w:t>RandomTransactieRange</w:t>
+      </w:r>
+    </w:p>
+    <w:p>
+      <w:pPr>
+        <w:rPr>
+          <w:lang w:val="nl-NL"/>
+        </w:rPr>
+      </w:pPr>
+      <w:r>
+        <w:rPr>
+          <w:lang w:val="nl-NL"/>
+        </w:rPr>
+        <w:t>Regels 21-26 ‘RandomTransactieRange’: Verwijderen? Wordt niet gebruikt</w:t>
+      </w:r>
+    </w:p>
+    <w:p>
+      <w:pPr>
+        <w:rPr>
+          <w:lang w:val="nl-NL"/>
+        </w:rPr>
+      </w:pPr>
+      <w:r>
+        <w:rPr>
+          <w:lang w:val="nl-NL"/>
+        </w:rPr>
+        <w:t>Regels 28-33 ‘RandomTransactieRange’: Verwijderen? Wordt niet gebruikt</w:t>
+      </w:r>
+    </w:p>
+    <w:p>
+      <w:pPr>
+        <w:rPr>
+          <w:lang w:val="nl-NL"/>
+        </w:rPr>
+      </w:pPr>
+    </w:p>
+    <w:p>
+      <w:pPr>
+        <w:rPr>
+          <w:sz w:val="28"/>
+          <w:szCs w:val="28"/>
+          <w:lang w:val="nl-NL"/>
+        </w:rPr>
+      </w:pPr>
+      <w:r>
+        <w:rPr>
+          <w:sz w:val="28"/>
+          <w:szCs w:val="28"/>
+          <w:lang w:val="nl-NL"/>
+        </w:rPr>
+        <w:t>TransactieDataRange</w:t>
+      </w:r>
+    </w:p>
+    <w:p>
+      <w:pPr>
+        <w:rPr>
+          <w:lang w:val="nl-NL"/>
+        </w:rPr>
+      </w:pPr>
+      <w:r>
+        <w:rPr>
+          <w:lang w:val="nl-NL"/>
+        </w:rPr>
+        <w:t>Regels 24-29 ‘TransactieDataRange’: Verwijderen? Wordt niet gebruikt</w:t>
+      </w:r>
+    </w:p>
+    <w:p>
+      <w:pPr>
+        <w:rPr>
+          <w:lang w:val="en-US"/>
+        </w:rPr>
+      </w:pPr>
+      <w:r>
+        <w:rPr>
+          <w:lang w:val="nl-NL"/>
+        </w:rPr>
+        <w:t xml:space="preserve">Regels 31-37 ‘TransactieDataRange’: Verwijderen? </w:t>
+      </w:r>
+      <w:r>
+        <w:rPr>
+          <w:lang w:val="en-US"/>
+        </w:rPr>
+        <w:t>Wordt niet gebruikt</w:t>
+      </w:r>
+    </w:p>
+    <w:p>
+      <w:pPr>
+        <w:rPr>
+          <w:lang w:val="en-US"/>
+        </w:rPr>
+      </w:pPr>
+    </w:p>
+    <w:p>
+      <w:pPr>
+        <w:rPr>
+          <w:sz w:val="28"/>
+          <w:szCs w:val="28"/>
+          <w:lang w:val="en-US"/>
+        </w:rPr>
+      </w:pPr>
+      <w:r>
+        <w:rPr>
+          <w:sz w:val="28"/>
+          <w:szCs w:val="28"/>
+          <w:lang w:val="en-US"/>
+        </w:rPr>
+        <w:t>IncorrectBSNException / IncorrectFormatException / RefreshJWTFailedException / RegistrationFail</w:t>
+      </w:r>
+      <w:r>
+        <w:rPr>
+          <w:sz w:val="28"/>
+          <w:szCs w:val="28"/>
+          <w:lang w:val="en-US"/>
+        </w:rPr>
+        <w:t>edException</w:t>
+      </w:r>
+    </w:p>
+    <w:p>
+      <w:pPr>
+        <w:rPr>
+          <w:lang w:val="nl-NL"/>
+        </w:rPr>
+      </w:pPr>
+      <w:r>
+        <w:rPr>
+          <w:lang w:val="nl-NL"/>
+        </w:rPr>
+        <w:t>Deze klasses hebben geen method?</w:t>
+      </w:r>
+    </w:p>
+    <w:p>
+      <w:pPr>
+        <w:rPr>
+          <w:lang w:val="nl-NL"/>
+        </w:rPr>
+      </w:pPr>
+    </w:p>
+    <w:p>
+      <w:pPr>
+        <w:rPr>
+          <w:sz w:val="28"/>
+          <w:szCs w:val="28"/>
+          <w:lang w:val="nl-NL"/>
+        </w:rPr>
+      </w:pPr>
+      <w:r>
+        <w:rPr>
+          <w:sz w:val="28"/>
+          <w:szCs w:val="28"/>
+          <w:lang w:val="nl-NL"/>
+        </w:rPr>
+        <w:t>LoginFailedException</w:t>
+      </w:r>
+    </w:p>
+    <w:p>
+      <w:pPr>
+        <w:rPr>
+          <w:lang w:val="nl-NL"/>
+        </w:rPr>
+      </w:pPr>
+      <w:r>
+        <w:rPr>
+          <w:lang w:val="nl-NL"/>
+        </w:rPr>
+        <w:t>Regels 15-21 logger &amp; constructor: code in comments, wat moet daarmee gebeuren?</w:t>
+      </w:r>
+    </w:p>
     <w:p>
       <w:pPr>
         <w:rPr>

</xml_diff>